<commit_message>
26 sep 2023 all the data commited except incomplete assignements
</commit_message>
<xml_diff>
--- a/cpp/Pavan Khatri/doubts/doubts.docx
+++ b/cpp/Pavan Khatri/doubts/doubts.docx
@@ -1410,7 +1410,7 @@
       <w:pPr>
         <w:rPr>
           <w:rFonts w:ascii="Times" w:cs="Times" w:eastAsia="Times" w:hAnsi="Times"/>
-          <w:strike w:val="0"/>
+          <w:b w:val="1"/>
           <w:sz w:val="22"/>
           <w:szCs w:val="22"/>
         </w:rPr>
@@ -1424,6 +1424,512 @@
           <w:rtl w:val="0"/>
         </w:rPr>
         <w:t xml:space="preserve">The += operator for strings is designed to concatenate strings, and it works as you intended in your code, which is why it produces the expected result. Thank you for pointing out the clarification.</w:t>
+        <w:br w:type="textWrapping"/>
+        <w:br w:type="textWrapping"/>
+      </w:r>
+      <w:r>
+        <w:rPr>
+          <w:rFonts w:ascii="Times" w:cs="Times" w:eastAsia="Times" w:hAnsi="Times"/>
+          <w:b w:val="1"/>
+          <w:sz w:val="22"/>
+          <w:szCs w:val="22"/>
+          <w:rtl w:val="0"/>
+        </w:rPr>
+        <w:t xml:space="preserve">4: The code you provided has a potential issue due to the interaction between `cin &gt;&gt; num` and `getline(cin, s)`.</w:t>
+      </w:r>
+    </w:p>
+    <w:p>
+      <w:pPr>
+        <w:rPr>
+          <w:rFonts w:ascii="Times" w:cs="Times" w:eastAsia="Times" w:hAnsi="Times"/>
+          <w:sz w:val="22"/>
+          <w:szCs w:val="22"/>
+        </w:rPr>
+      </w:pPr>
+      <w:r>
+        <w:rPr>
+          <w:rtl w:val="0"/>
+        </w:rPr>
+      </w:r>
+    </w:p>
+    <w:p>
+      <w:pPr>
+        <w:rPr>
+          <w:rFonts w:ascii="Times" w:cs="Times" w:eastAsia="Times" w:hAnsi="Times"/>
+          <w:sz w:val="22"/>
+          <w:szCs w:val="22"/>
+        </w:rPr>
+      </w:pPr>
+      <w:r>
+        <w:rPr>
+          <w:rFonts w:ascii="Times" w:cs="Times" w:eastAsia="Times" w:hAnsi="Times"/>
+          <w:sz w:val="22"/>
+          <w:szCs w:val="22"/>
+          <w:rtl w:val="0"/>
+        </w:rPr>
+        <w:t xml:space="preserve">When you use `cin &gt;&gt; num`, it reads an integer from the input, but it leaves the newline character ('\n') in the input buffer. Then, when you subsequently use `getline(cin, s)`, it reads the newline character ('\n') as an empty line because `getline` stops reading at the first newline character it encounters.</w:t>
+      </w:r>
+    </w:p>
+    <w:p>
+      <w:pPr>
+        <w:rPr>
+          <w:rFonts w:ascii="Times" w:cs="Times" w:eastAsia="Times" w:hAnsi="Times"/>
+          <w:sz w:val="22"/>
+          <w:szCs w:val="22"/>
+        </w:rPr>
+      </w:pPr>
+      <w:r>
+        <w:rPr>
+          <w:rtl w:val="0"/>
+        </w:rPr>
+      </w:r>
+    </w:p>
+    <w:p>
+      <w:pPr>
+        <w:rPr>
+          <w:rFonts w:ascii="Times" w:cs="Times" w:eastAsia="Times" w:hAnsi="Times"/>
+          <w:sz w:val="22"/>
+          <w:szCs w:val="22"/>
+        </w:rPr>
+      </w:pPr>
+      <w:r>
+        <w:rPr>
+          <w:rFonts w:ascii="Times" w:cs="Times" w:eastAsia="Times" w:hAnsi="Times"/>
+          <w:sz w:val="22"/>
+          <w:szCs w:val="22"/>
+          <w:rtl w:val="0"/>
+        </w:rPr>
+        <w:t xml:space="preserve">To fix this issue and capture the entire line of text into the `string` `s`, you can use `cin.ignore()` to consume the newline character before using `getline`. Here's an updated version of your code:</w:t>
+      </w:r>
+    </w:p>
+    <w:p>
+      <w:pPr>
+        <w:rPr>
+          <w:rFonts w:ascii="Times" w:cs="Times" w:eastAsia="Times" w:hAnsi="Times"/>
+          <w:sz w:val="22"/>
+          <w:szCs w:val="22"/>
+        </w:rPr>
+      </w:pPr>
+      <w:r>
+        <w:rPr>
+          <w:rtl w:val="0"/>
+        </w:rPr>
+      </w:r>
+    </w:p>
+    <w:p>
+      <w:pPr>
+        <w:rPr>
+          <w:rFonts w:ascii="Times" w:cs="Times" w:eastAsia="Times" w:hAnsi="Times"/>
+          <w:i w:val="1"/>
+          <w:sz w:val="22"/>
+          <w:szCs w:val="22"/>
+        </w:rPr>
+      </w:pPr>
+      <w:r>
+        <w:rPr>
+          <w:rFonts w:ascii="Times" w:cs="Times" w:eastAsia="Times" w:hAnsi="Times"/>
+          <w:i w:val="1"/>
+          <w:sz w:val="22"/>
+          <w:szCs w:val="22"/>
+          <w:rtl w:val="0"/>
+        </w:rPr>
+        <w:t xml:space="preserve">#include &lt;iostream&gt;</w:t>
+      </w:r>
+    </w:p>
+    <w:p>
+      <w:pPr>
+        <w:rPr>
+          <w:rFonts w:ascii="Times" w:cs="Times" w:eastAsia="Times" w:hAnsi="Times"/>
+          <w:i w:val="1"/>
+          <w:sz w:val="22"/>
+          <w:szCs w:val="22"/>
+        </w:rPr>
+      </w:pPr>
+      <w:r>
+        <w:rPr>
+          <w:rFonts w:ascii="Times" w:cs="Times" w:eastAsia="Times" w:hAnsi="Times"/>
+          <w:i w:val="1"/>
+          <w:sz w:val="22"/>
+          <w:szCs w:val="22"/>
+          <w:rtl w:val="0"/>
+        </w:rPr>
+        <w:t xml:space="preserve">#include &lt;string&gt;</w:t>
+      </w:r>
+    </w:p>
+    <w:p>
+      <w:pPr>
+        <w:rPr>
+          <w:rFonts w:ascii="Times" w:cs="Times" w:eastAsia="Times" w:hAnsi="Times"/>
+          <w:i w:val="1"/>
+          <w:sz w:val="22"/>
+          <w:szCs w:val="22"/>
+        </w:rPr>
+      </w:pPr>
+      <w:r>
+        <w:rPr>
+          <w:rtl w:val="0"/>
+        </w:rPr>
+      </w:r>
+    </w:p>
+    <w:p>
+      <w:pPr>
+        <w:rPr>
+          <w:rFonts w:ascii="Times" w:cs="Times" w:eastAsia="Times" w:hAnsi="Times"/>
+          <w:i w:val="1"/>
+          <w:sz w:val="22"/>
+          <w:szCs w:val="22"/>
+        </w:rPr>
+      </w:pPr>
+      <w:r>
+        <w:rPr>
+          <w:rFonts w:ascii="Times" w:cs="Times" w:eastAsia="Times" w:hAnsi="Times"/>
+          <w:i w:val="1"/>
+          <w:sz w:val="22"/>
+          <w:szCs w:val="22"/>
+          <w:rtl w:val="0"/>
+        </w:rPr>
+        <w:t xml:space="preserve">int main() {</w:t>
+      </w:r>
+    </w:p>
+    <w:p>
+      <w:pPr>
+        <w:rPr>
+          <w:rFonts w:ascii="Times" w:cs="Times" w:eastAsia="Times" w:hAnsi="Times"/>
+          <w:i w:val="1"/>
+          <w:sz w:val="22"/>
+          <w:szCs w:val="22"/>
+        </w:rPr>
+      </w:pPr>
+      <w:r>
+        <w:rPr>
+          <w:rFonts w:ascii="Times" w:cs="Times" w:eastAsia="Times" w:hAnsi="Times"/>
+          <w:i w:val="1"/>
+          <w:sz w:val="22"/>
+          <w:szCs w:val="22"/>
+          <w:rtl w:val="0"/>
+        </w:rPr>
+        <w:t xml:space="preserve">    int num;</w:t>
+      </w:r>
+    </w:p>
+    <w:p>
+      <w:pPr>
+        <w:rPr>
+          <w:rFonts w:ascii="Times" w:cs="Times" w:eastAsia="Times" w:hAnsi="Times"/>
+          <w:i w:val="1"/>
+          <w:sz w:val="22"/>
+          <w:szCs w:val="22"/>
+        </w:rPr>
+      </w:pPr>
+      <w:r>
+        <w:rPr>
+          <w:rFonts w:ascii="Times" w:cs="Times" w:eastAsia="Times" w:hAnsi="Times"/>
+          <w:i w:val="1"/>
+          <w:sz w:val="22"/>
+          <w:szCs w:val="22"/>
+          <w:rtl w:val="0"/>
+        </w:rPr>
+        <w:t xml:space="preserve">    std::string s;</w:t>
+      </w:r>
+    </w:p>
+    <w:p>
+      <w:pPr>
+        <w:rPr>
+          <w:rFonts w:ascii="Times" w:cs="Times" w:eastAsia="Times" w:hAnsi="Times"/>
+          <w:i w:val="1"/>
+          <w:sz w:val="22"/>
+          <w:szCs w:val="22"/>
+        </w:rPr>
+      </w:pPr>
+      <w:r>
+        <w:rPr>
+          <w:rtl w:val="0"/>
+        </w:rPr>
+      </w:r>
+    </w:p>
+    <w:p>
+      <w:pPr>
+        <w:rPr>
+          <w:rFonts w:ascii="Times" w:cs="Times" w:eastAsia="Times" w:hAnsi="Times"/>
+          <w:i w:val="1"/>
+          <w:sz w:val="22"/>
+          <w:szCs w:val="22"/>
+        </w:rPr>
+      </w:pPr>
+      <w:r>
+        <w:rPr>
+          <w:rFonts w:ascii="Times" w:cs="Times" w:eastAsia="Times" w:hAnsi="Times"/>
+          <w:i w:val="1"/>
+          <w:sz w:val="22"/>
+          <w:szCs w:val="22"/>
+          <w:rtl w:val="0"/>
+        </w:rPr>
+        <w:t xml:space="preserve">    std::cout &lt;&lt; "Enter an integer: ";</w:t>
+      </w:r>
+    </w:p>
+    <w:p>
+      <w:pPr>
+        <w:rPr>
+          <w:rFonts w:ascii="Times" w:cs="Times" w:eastAsia="Times" w:hAnsi="Times"/>
+          <w:i w:val="1"/>
+          <w:sz w:val="22"/>
+          <w:szCs w:val="22"/>
+        </w:rPr>
+      </w:pPr>
+      <w:r>
+        <w:rPr>
+          <w:rFonts w:ascii="Times" w:cs="Times" w:eastAsia="Times" w:hAnsi="Times"/>
+          <w:i w:val="1"/>
+          <w:sz w:val="22"/>
+          <w:szCs w:val="22"/>
+          <w:rtl w:val="0"/>
+        </w:rPr>
+        <w:t xml:space="preserve">    std::cin &gt;&gt; num;</w:t>
+      </w:r>
+    </w:p>
+    <w:p>
+      <w:pPr>
+        <w:rPr>
+          <w:rFonts w:ascii="Times" w:cs="Times" w:eastAsia="Times" w:hAnsi="Times"/>
+          <w:i w:val="1"/>
+          <w:sz w:val="22"/>
+          <w:szCs w:val="22"/>
+        </w:rPr>
+      </w:pPr>
+      <w:r>
+        <w:rPr>
+          <w:rtl w:val="0"/>
+        </w:rPr>
+      </w:r>
+    </w:p>
+    <w:p>
+      <w:pPr>
+        <w:rPr>
+          <w:rFonts w:ascii="Times" w:cs="Times" w:eastAsia="Times" w:hAnsi="Times"/>
+          <w:i w:val="1"/>
+          <w:sz w:val="22"/>
+          <w:szCs w:val="22"/>
+        </w:rPr>
+      </w:pPr>
+      <w:r>
+        <w:rPr>
+          <w:rFonts w:ascii="Times" w:cs="Times" w:eastAsia="Times" w:hAnsi="Times"/>
+          <w:i w:val="1"/>
+          <w:sz w:val="22"/>
+          <w:szCs w:val="22"/>
+          <w:rtl w:val="0"/>
+        </w:rPr>
+        <w:t xml:space="preserve">    // Consume the newline character left in the input buffer</w:t>
+      </w:r>
+    </w:p>
+    <w:p>
+      <w:pPr>
+        <w:rPr>
+          <w:rFonts w:ascii="Times" w:cs="Times" w:eastAsia="Times" w:hAnsi="Times"/>
+          <w:i w:val="1"/>
+          <w:sz w:val="22"/>
+          <w:szCs w:val="22"/>
+        </w:rPr>
+      </w:pPr>
+      <w:r>
+        <w:rPr>
+          <w:rFonts w:ascii="Times" w:cs="Times" w:eastAsia="Times" w:hAnsi="Times"/>
+          <w:i w:val="1"/>
+          <w:sz w:val="22"/>
+          <w:szCs w:val="22"/>
+          <w:rtl w:val="0"/>
+        </w:rPr>
+        <w:t xml:space="preserve">    std::cin.ignore();</w:t>
+      </w:r>
+    </w:p>
+    <w:p>
+      <w:pPr>
+        <w:rPr>
+          <w:rFonts w:ascii="Times" w:cs="Times" w:eastAsia="Times" w:hAnsi="Times"/>
+          <w:i w:val="1"/>
+          <w:sz w:val="22"/>
+          <w:szCs w:val="22"/>
+        </w:rPr>
+      </w:pPr>
+      <w:r>
+        <w:rPr>
+          <w:rtl w:val="0"/>
+        </w:rPr>
+      </w:r>
+    </w:p>
+    <w:p>
+      <w:pPr>
+        <w:rPr>
+          <w:rFonts w:ascii="Times" w:cs="Times" w:eastAsia="Times" w:hAnsi="Times"/>
+          <w:i w:val="1"/>
+          <w:sz w:val="22"/>
+          <w:szCs w:val="22"/>
+        </w:rPr>
+      </w:pPr>
+      <w:r>
+        <w:rPr>
+          <w:rFonts w:ascii="Times" w:cs="Times" w:eastAsia="Times" w:hAnsi="Times"/>
+          <w:i w:val="1"/>
+          <w:sz w:val="22"/>
+          <w:szCs w:val="22"/>
+          <w:rtl w:val="0"/>
+        </w:rPr>
+        <w:t xml:space="preserve">    std::cout &lt;&lt; "Enter a string: ";</w:t>
+      </w:r>
+    </w:p>
+    <w:p>
+      <w:pPr>
+        <w:rPr>
+          <w:rFonts w:ascii="Times" w:cs="Times" w:eastAsia="Times" w:hAnsi="Times"/>
+          <w:i w:val="1"/>
+          <w:sz w:val="22"/>
+          <w:szCs w:val="22"/>
+        </w:rPr>
+      </w:pPr>
+      <w:r>
+        <w:rPr>
+          <w:rFonts w:ascii="Times" w:cs="Times" w:eastAsia="Times" w:hAnsi="Times"/>
+          <w:i w:val="1"/>
+          <w:sz w:val="22"/>
+          <w:szCs w:val="22"/>
+          <w:rtl w:val="0"/>
+        </w:rPr>
+        <w:t xml:space="preserve">    std::getline(std::cin, s);</w:t>
+      </w:r>
+    </w:p>
+    <w:p>
+      <w:pPr>
+        <w:rPr>
+          <w:rFonts w:ascii="Times" w:cs="Times" w:eastAsia="Times" w:hAnsi="Times"/>
+          <w:i w:val="1"/>
+          <w:sz w:val="22"/>
+          <w:szCs w:val="22"/>
+        </w:rPr>
+      </w:pPr>
+      <w:r>
+        <w:rPr>
+          <w:rtl w:val="0"/>
+        </w:rPr>
+      </w:r>
+    </w:p>
+    <w:p>
+      <w:pPr>
+        <w:rPr>
+          <w:rFonts w:ascii="Times" w:cs="Times" w:eastAsia="Times" w:hAnsi="Times"/>
+          <w:i w:val="1"/>
+          <w:sz w:val="22"/>
+          <w:szCs w:val="22"/>
+        </w:rPr>
+      </w:pPr>
+      <w:r>
+        <w:rPr>
+          <w:rFonts w:ascii="Times" w:cs="Times" w:eastAsia="Times" w:hAnsi="Times"/>
+          <w:i w:val="1"/>
+          <w:sz w:val="22"/>
+          <w:szCs w:val="22"/>
+          <w:rtl w:val="0"/>
+        </w:rPr>
+        <w:t xml:space="preserve">    std::cout &lt;&lt; "You entered: " &lt;&lt; num &lt;&lt; s &lt;&lt; std::endl;</w:t>
+      </w:r>
+    </w:p>
+    <w:p>
+      <w:pPr>
+        <w:rPr>
+          <w:rFonts w:ascii="Times" w:cs="Times" w:eastAsia="Times" w:hAnsi="Times"/>
+          <w:i w:val="1"/>
+          <w:sz w:val="22"/>
+          <w:szCs w:val="22"/>
+        </w:rPr>
+      </w:pPr>
+      <w:r>
+        <w:rPr>
+          <w:rtl w:val="0"/>
+        </w:rPr>
+      </w:r>
+    </w:p>
+    <w:p>
+      <w:pPr>
+        <w:rPr>
+          <w:rFonts w:ascii="Times" w:cs="Times" w:eastAsia="Times" w:hAnsi="Times"/>
+          <w:i w:val="1"/>
+          <w:sz w:val="22"/>
+          <w:szCs w:val="22"/>
+        </w:rPr>
+      </w:pPr>
+      <w:r>
+        <w:rPr>
+          <w:rFonts w:ascii="Times" w:cs="Times" w:eastAsia="Times" w:hAnsi="Times"/>
+          <w:i w:val="1"/>
+          <w:sz w:val="22"/>
+          <w:szCs w:val="22"/>
+          <w:rtl w:val="0"/>
+        </w:rPr>
+        <w:t xml:space="preserve">    return 0;</w:t>
+      </w:r>
+    </w:p>
+    <w:p>
+      <w:pPr>
+        <w:rPr>
+          <w:rFonts w:ascii="Times" w:cs="Times" w:eastAsia="Times" w:hAnsi="Times"/>
+          <w:i w:val="1"/>
+          <w:sz w:val="22"/>
+          <w:szCs w:val="22"/>
+        </w:rPr>
+      </w:pPr>
+      <w:r>
+        <w:rPr>
+          <w:rFonts w:ascii="Times" w:cs="Times" w:eastAsia="Times" w:hAnsi="Times"/>
+          <w:i w:val="1"/>
+          <w:sz w:val="22"/>
+          <w:szCs w:val="22"/>
+          <w:rtl w:val="0"/>
+        </w:rPr>
+        <w:t xml:space="preserve">}</w:t>
+      </w:r>
+    </w:p>
+    <w:p>
+      <w:pPr>
+        <w:rPr>
+          <w:rFonts w:ascii="Times" w:cs="Times" w:eastAsia="Times" w:hAnsi="Times"/>
+          <w:sz w:val="22"/>
+          <w:szCs w:val="22"/>
+        </w:rPr>
+      </w:pPr>
+      <w:r>
+        <w:rPr>
+          <w:rtl w:val="0"/>
+        </w:rPr>
+      </w:r>
+    </w:p>
+    <w:p>
+      <w:pPr>
+        <w:rPr>
+          <w:rFonts w:ascii="Times" w:cs="Times" w:eastAsia="Times" w:hAnsi="Times"/>
+          <w:sz w:val="22"/>
+          <w:szCs w:val="22"/>
+        </w:rPr>
+      </w:pPr>
+      <w:r>
+        <w:rPr>
+          <w:rFonts w:ascii="Times" w:cs="Times" w:eastAsia="Times" w:hAnsi="Times"/>
+          <w:sz w:val="22"/>
+          <w:szCs w:val="22"/>
+          <w:rtl w:val="0"/>
+        </w:rPr>
+        <w:t xml:space="preserve">In this code, we use `std::cin.ignore()` after reading the integer to consume the newline character before capturing the string input using `getline`. This ensures that the entire line of text, including spaces, is correctly captured into the `string` `s`.</w:t>
+      </w:r>
+    </w:p>
+    <w:p>
+      <w:pPr>
+        <w:rPr>
+          <w:rFonts w:ascii="Times" w:cs="Times" w:eastAsia="Times" w:hAnsi="Times"/>
+          <w:sz w:val="22"/>
+          <w:szCs w:val="22"/>
+        </w:rPr>
+      </w:pPr>
+      <w:r>
+        <w:rPr>
+          <w:rtl w:val="0"/>
+        </w:rPr>
       </w:r>
     </w:p>
     <w:sectPr>

</xml_diff>